<commit_message>
Added the search feature to the React front-end
</commit_message>
<xml_diff>
--- a/angular-react-notes.docx
+++ b/angular-react-notes.docx
@@ -34,6 +34,26 @@
       <w:proofErr w:type="gramEnd"/>
       <w:r>
         <w:t xml:space="preserve"> find it in my research.</w:t>
+      </w:r>
+    </w:p>
+    <w:p>
+      <w:pPr>
+        <w:pStyle w:val="ListParagraph"/>
+        <w:numPr>
+          <w:ilvl w:val="0"/>
+          <w:numId w:val="1"/>
+        </w:numPr>
+      </w:pPr>
+      <w:r>
+        <w:t>It seems easier in Angular to link to different pages than in React. Creating a link in Angular is as simple as putting in an &lt;a&gt; tag, and it generates dynamically through a list (combining with the *</w:t>
+      </w:r>
+      <w:proofErr w:type="spellStart"/>
+      <w:r>
+        <w:t>ngFor</w:t>
+      </w:r>
+      <w:proofErr w:type="spellEnd"/>
+      <w:r>
+        <w:t>). In React I still haven’t figured out how to easily dynamically generate a link.</w:t>
       </w:r>
     </w:p>
     <w:p>

</xml_diff>